<commit_message>
NorthWind API dodane metode in publish na IIS
</commit_message>
<xml_diff>
--- a/Manual.docx
+++ b/Manual.docx
@@ -8,7 +8,8 @@
   <manifest:file-entry manifest:full-path="meta.xml" manifest:media-type="text/xml"/>
   <manifest:file-entry manifest:full-path="settings.xml" manifest:media-type="text/xml"/>
   <manifest:file-entry manifest:full-path="content.xml" manifest:media-type="text/xml"/>
-  <manifest:file-entry manifest:full-path="Pictures/100002010000048F000000766E6BAE0908DF36AD.png" manifest:media-type="image/png"/>
+  <manifest:file-entry manifest:full-path="Pictures/10000201000004B10000024B922373DE20610F1A.png" manifest:media-type="image/png"/>
+  <manifest:file-entry manifest:full-path="Pictures/100002010000048F00000076799600E88AC5B06F.png" manifest:media-type="image/png"/>
   <manifest:file-entry manifest:full-path="layout-cache" manifest:media-type="application/binary"/>
   <manifest:file-entry manifest:full-path="Thumbnails/thumbnail.png" manifest:media-type="image/png"/>
 </manifest:manifest>
@@ -20,7 +21,6 @@
   <office:font-face-decls>
     <style:font-face style:name="OpenSymbol" svg:font-family="OpenSymbol" style:font-charset="x-symbol"/>
     <style:font-face style:name="Mangal1" svg:font-family="Mangal"/>
-    <style:font-face style:name="Menlo" svg:font-family="Menlo, Monaco, Consolas, 'Courier New', monospace"/>
     <style:font-face style:name="inherit" svg:font-family="inherit"/>
     <style:font-face style:name="Liberation Mono" svg:font-family="'Liberation Mono'" style:font-family-generic="modern" style:font-pitch="fixed"/>
     <style:font-face style:name="NSimSun" svg:font-family="NSimSun" style:font-family-generic="modern" style:font-pitch="fixed"/>
@@ -95,53 +95,56 @@
     <style:style style:name="P21" style:family="paragraph" style:parent-style-name="Preformatted_20_Text">
       <style:text-properties officeooo:paragraph-rsid="0040692d"/>
     </style:style>
-    <style:style style:name="P22" style:family="paragraph" style:parent-style-name="Heading_20_1">
+    <style:style style:name="P22" style:family="paragraph" style:parent-style-name="Preformatted_20_Text">
+      <style:text-properties officeooo:paragraph-rsid="00424e28"/>
+    </style:style>
+    <style:style style:name="P23" style:family="paragraph" style:parent-style-name="Heading_20_1">
       <style:text-properties officeooo:rsid="001797d4" officeooo:paragraph-rsid="001797d4"/>
     </style:style>
-    <style:style style:name="P23" style:family="paragraph" style:parent-style-name="Heading_20_1">
+    <style:style style:name="P24" style:family="paragraph" style:parent-style-name="Heading_20_1">
       <style:text-properties officeooo:rsid="00250fe2" officeooo:paragraph-rsid="00250fe2"/>
     </style:style>
-    <style:style style:name="P24" style:family="paragraph" style:parent-style-name="Heading_20_1">
+    <style:style style:name="P25" style:family="paragraph" style:parent-style-name="Heading_20_1">
       <style:text-properties officeooo:rsid="0037c7dd" officeooo:paragraph-rsid="0037c7dd"/>
     </style:style>
-    <style:style style:name="P25" style:family="paragraph" style:parent-style-name="Heading_20_1">
+    <style:style style:name="P26" style:family="paragraph" style:parent-style-name="Heading_20_1">
       <style:text-properties officeooo:rsid="00366540" officeooo:paragraph-rsid="00366540"/>
     </style:style>
-    <style:style style:name="P26" style:family="paragraph" style:parent-style-name="Heading_20_1">
+    <style:style style:name="P27" style:family="paragraph" style:parent-style-name="Heading_20_1">
       <style:text-properties officeooo:rsid="00076616" officeooo:paragraph-rsid="00076616"/>
     </style:style>
-    <style:style style:name="P27" style:family="paragraph" style:parent-style-name="Heading_20_1">
+    <style:style style:name="P28" style:family="paragraph" style:parent-style-name="Heading_20_1">
       <style:text-properties officeooo:rsid="003d4c64" officeooo:paragraph-rsid="003d4c64"/>
     </style:style>
-    <style:style style:name="P28" style:family="paragraph" style:parent-style-name="Heading_20_1">
+    <style:style style:name="P29" style:family="paragraph" style:parent-style-name="Heading_20_1">
       <style:text-properties officeooo:rsid="000557ab" officeooo:paragraph-rsid="000557ab"/>
     </style:style>
-    <style:style style:name="P29" style:family="paragraph" style:parent-style-name="Preformatted_20_Text">
-      <style:text-properties officeooo:paragraph-rsid="0040692d"/>
-    </style:style>
     <style:style style:name="P30" style:family="paragraph" style:parent-style-name="Preformatted_20_Text">
-      <style:text-properties officeooo:paragraph-rsid="00424e28"/>
-    </style:style>
-    <style:style style:name="P31" style:family="paragraph" style:parent-style-name="Preformatted_20_Text" style:list-style-name="L5">
+      <style:text-properties style:font-name="Liberation Mono" fo:font-size="10pt" officeooo:rsid="00004ce3" officeooo:paragraph-rsid="0040692d" style:font-name-asian="NSimSun" style:font-size-asian="10pt" style:font-name-complex="Liberation Mono" style:font-size-complex="10pt"/>
+    </style:style>
+    <style:style style:name="P31" style:family="paragraph" style:parent-style-name="Preformatted_20_Text" style:list-style-name="L1">
       <style:text-properties officeooo:rsid="0042e6dc" officeooo:paragraph-rsid="0042e6dc"/>
     </style:style>
-    <style:style style:name="P32" style:family="paragraph" style:parent-style-name="Standard" style:list-style-name="L4">
+    <style:style style:name="P32" style:family="paragraph" style:parent-style-name="Standard" style:list-style-name="L5">
       <style:text-properties fo:color="#000000" loext:opacity="100%" style:font-name="Cascadia Mono" fo:font-size="9.5pt" officeooo:rsid="000c1521" officeooo:paragraph-rsid="000c1521" style:font-size-asian="9.5pt"/>
     </style:style>
-    <style:style style:name="P33" style:family="paragraph" style:parent-style-name="Text_20_body" style:list-style-name="L1">
+    <style:style style:name="P33" style:family="paragraph" style:parent-style-name="Text_20_body" style:list-style-name="L2">
       <style:text-properties officeooo:rsid="00250fe2" officeooo:paragraph-rsid="00250fe2"/>
     </style:style>
-    <style:style style:name="P34" style:family="paragraph" style:parent-style-name="Text_20_body" style:list-style-name="L3">
+    <style:style style:name="P34" style:family="paragraph" style:parent-style-name="Text_20_body" style:list-style-name="L4">
       <style:text-properties officeooo:rsid="00076616" officeooo:paragraph-rsid="00076616"/>
     </style:style>
-    <style:style style:name="P35" style:family="paragraph" style:parent-style-name="Text_20_body" style:list-style-name="L2">
+    <style:style style:name="P35" style:family="paragraph" style:parent-style-name="Text_20_body">
+      <style:text-properties officeooo:rsid="0043beb3" officeooo:paragraph-rsid="0043beb3"/>
+    </style:style>
+    <style:style style:name="P36" style:family="paragraph" style:parent-style-name="Text_20_body" style:list-style-name="L3">
       <style:paragraph-properties fo:margin-left="0in" fo:margin-right="0in" fo:margin-top="0in" fo:margin-bottom="0in" style:contextual-spacing="false" fo:text-align="start" style:justify-single-word="false" fo:orphans="2" fo:widows="2" fo:text-indent="0in" style:auto-text-indent="false" fo:padding="0in" fo:border="none"/>
     </style:style>
-    <style:style style:name="P36" style:family="paragraph" style:parent-style-name="Text_20_body" style:list-style-name="L2">
+    <style:style style:name="P37" style:family="paragraph" style:parent-style-name="Text_20_body" style:list-style-name="L3">
       <style:paragraph-properties fo:margin-left="0in" fo:margin-right="0in" fo:margin-top="0in" fo:margin-bottom="0in" style:contextual-spacing="false" fo:text-align="start" style:justify-single-word="false" fo:orphans="2" fo:widows="2" fo:text-indent="0in" style:auto-text-indent="false" fo:padding="0in" fo:border="none"/>
       <style:text-properties fo:font-variant="normal" fo:text-transform="none" fo:color="#232629" loext:opacity="100%" style:font-name="inherit" fo:font-size="11.25pt" fo:letter-spacing="normal" fo:font-style="normal" fo:font-weight="normal"/>
     </style:style>
-    <style:style style:name="P37" style:family="paragraph" style:parent-style-name="Text_20_body" style:list-style-name="L2">
+    <style:style style:name="P38" style:family="paragraph" style:parent-style-name="Text_20_body" style:list-style-name="L3">
       <style:paragraph-properties fo:margin-left="0in" fo:margin-right="0in" fo:margin-top="0in" fo:margin-bottom="0.0972in" style:contextual-spacing="false" fo:text-align="start" style:justify-single-word="false" fo:orphans="2" fo:widows="2" fo:text-indent="0in" style:auto-text-indent="false" fo:padding="0in" fo:border="none"/>
       <style:text-properties fo:font-variant="normal" fo:text-transform="none" fo:color="#232629" loext:opacity="100%" style:font-name="inherit" fo:font-size="11.25pt" fo:letter-spacing="normal" fo:font-style="normal" fo:font-weight="normal"/>
     </style:style>
@@ -173,21 +176,21 @@
       <style:text-properties officeooo:rsid="0037c7dd"/>
     </style:style>
     <style:style style:name="T10" style:family="text">
-      <style:text-properties officeooo:rsid="00392026"/>
+      <style:text-properties style:font-name="Liberation Sans" fo:font-size="18.2000007629395pt" fo:font-weight="bold" officeooo:rsid="003f2dc6" style:font-name-asian="Microsoft YaHei" style:font-size-asian="18.2000007629395pt" style:font-weight-asian="bold" style:font-name-complex="Mangal" style:font-size-complex="18.2000007629395pt" style:font-weight-complex="bold"/>
     </style:style>
     <style:style style:name="T11" style:family="text">
-      <style:text-properties style:font-name="Liberation Sans" fo:font-size="18.2000007629395pt" fo:font-weight="bold" officeooo:rsid="003f2dc6" style:font-name-asian="Microsoft YaHei" style:font-size-asian="18.2000007629395pt" style:font-weight-asian="bold" style:font-name-complex="Mangal" style:font-size-complex="18.2000007629395pt" style:font-weight-complex="bold"/>
+      <style:text-properties fo:color="#000000" loext:opacity="100%" style:font-name="Cascadia Mono" fo:font-size="9.5pt" fo:font-weight="bold" style:font-size-asian="9.5pt" style:font-weight-asian="bold" style:font-weight-complex="bold"/>
     </style:style>
     <style:style style:name="T12" style:family="text">
-      <style:text-properties fo:color="#000000" loext:opacity="100%" style:font-name="Cascadia Mono" fo:font-size="9.5pt" fo:font-weight="bold" style:font-size-asian="9.5pt" style:font-weight-asian="bold" style:font-weight-complex="bold"/>
+      <style:text-properties fo:color="#000000" loext:opacity="100%" style:font-name="Cascadia Mono" fo:font-size="9.5pt" fo:font-weight="normal" officeooo:rsid="0040692d" style:font-size-asian="9.5pt" style:font-weight-asian="normal" style:font-weight-complex="normal"/>
     </style:style>
     <style:style style:name="T13" style:family="text">
-      <style:text-properties fo:color="#000000" loext:opacity="100%" style:font-name="Cascadia Mono" fo:font-size="9.5pt" fo:font-weight="bold" officeooo:rsid="00392026" style:font-size-asian="9.5pt" style:font-weight-asian="bold" style:font-weight-complex="bold"/>
-    </style:style>
-    <style:style style:name="T14" style:family="text">
-      <style:text-properties fo:color="#000000" loext:opacity="100%" style:font-name="Cascadia Mono" fo:font-size="9.5pt" fo:font-weight="normal" officeooo:rsid="0040692d" style:font-size-asian="9.5pt" style:font-weight-asian="normal" style:font-weight-complex="normal"/>
+      <style:text-properties officeooo:rsid="0043beb3"/>
     </style:style>
     <style:style style:name="fr1" style:family="graphic" style:parent-style-name="Graphics">
+      <style:graphic-properties style:vertical-pos="top" style:vertical-rel="paragraph" style:horizontal-pos="center" style:horizontal-rel="paragraph" style:mirror="none" fo:clip="rect(0in, 0in, 0in, 0in)" draw:luminance="0%" draw:contrast="0%" draw:red="0%" draw:green="0%" draw:blue="0%" draw:gamma="100%" draw:color-inversion="false" draw:image-opacity="100%" draw:color-mode="standard"/>
+    </style:style>
+    <style:style style:name="fr2" style:family="graphic" style:parent-style-name="Graphics">
       <style:graphic-properties style:horizontal-pos="center" style:horizontal-rel="paragraph" style:mirror="none" fo:clip="rect(0in, 0in, 0in, 0in)" draw:luminance="0%" draw:contrast="0%" draw:red="0%" draw:green="0%" draw:blue="0%" draw:gamma="100%" draw:color-inversion="false" draw:image-opacity="100%" draw:color-mode="standard"/>
     </style:style>
     <text:list-style style:name="L1">
@@ -243,6 +246,58 @@
       </text:list-level-style-bullet>
     </text:list-style>
     <text:list-style style:name="L2">
+      <text:list-level-style-bullet text:level="1" text:style-name="Bullet_20_Symbols" text:bullet-char="•">
+        <style:list-level-properties text:list-level-position-and-space-mode="label-alignment">
+          <style:list-level-label-alignment text:label-followed-by="listtab" text:list-tab-stop-position="0.5in" fo:text-indent="-0.25in" fo:margin-left="0.5in"/>
+        </style:list-level-properties>
+      </text:list-level-style-bullet>
+      <text:list-level-style-bullet text:level="2" text:style-name="Bullet_20_Symbols" text:bullet-char="◦">
+        <style:list-level-properties text:list-level-position-and-space-mode="label-alignment">
+          <style:list-level-label-alignment text:label-followed-by="listtab" text:list-tab-stop-position="0.75in" fo:text-indent="-0.25in" fo:margin-left="0.75in"/>
+        </style:list-level-properties>
+      </text:list-level-style-bullet>
+      <text:list-level-style-bullet text:level="3" text:style-name="Bullet_20_Symbols" text:bullet-char="▪">
+        <style:list-level-properties text:list-level-position-and-space-mode="label-alignment">
+          <style:list-level-label-alignment text:label-followed-by="listtab" text:list-tab-stop-position="1in" fo:text-indent="-0.25in" fo:margin-left="1in"/>
+        </style:list-level-properties>
+      </text:list-level-style-bullet>
+      <text:list-level-style-bullet text:level="4" text:style-name="Bullet_20_Symbols" text:bullet-char="•">
+        <style:list-level-properties text:list-level-position-and-space-mode="label-alignment">
+          <style:list-level-label-alignment text:label-followed-by="listtab" text:list-tab-stop-position="1.25in" fo:text-indent="-0.25in" fo:margin-left="1.25in"/>
+        </style:list-level-properties>
+      </text:list-level-style-bullet>
+      <text:list-level-style-bullet text:level="5" text:style-name="Bullet_20_Symbols" text:bullet-char="◦">
+        <style:list-level-properties text:list-level-position-and-space-mode="label-alignment">
+          <style:list-level-label-alignment text:label-followed-by="listtab" text:list-tab-stop-position="1.5in" fo:text-indent="-0.25in" fo:margin-left="1.5in"/>
+        </style:list-level-properties>
+      </text:list-level-style-bullet>
+      <text:list-level-style-bullet text:level="6" text:style-name="Bullet_20_Symbols" text:bullet-char="▪">
+        <style:list-level-properties text:list-level-position-and-space-mode="label-alignment">
+          <style:list-level-label-alignment text:label-followed-by="listtab" text:list-tab-stop-position="1.75in" fo:text-indent="-0.25in" fo:margin-left="1.75in"/>
+        </style:list-level-properties>
+      </text:list-level-style-bullet>
+      <text:list-level-style-bullet text:level="7" text:style-name="Bullet_20_Symbols" text:bullet-char="•">
+        <style:list-level-properties text:list-level-position-and-space-mode="label-alignment">
+          <style:list-level-label-alignment text:label-followed-by="listtab" text:list-tab-stop-position="2in" fo:text-indent="-0.25in" fo:margin-left="2in"/>
+        </style:list-level-properties>
+      </text:list-level-style-bullet>
+      <text:list-level-style-bullet text:level="8" text:style-name="Bullet_20_Symbols" text:bullet-char="◦">
+        <style:list-level-properties text:list-level-position-and-space-mode="label-alignment">
+          <style:list-level-label-alignment text:label-followed-by="listtab" text:list-tab-stop-position="2.25in" fo:text-indent="-0.25in" fo:margin-left="2.25in"/>
+        </style:list-level-properties>
+      </text:list-level-style-bullet>
+      <text:list-level-style-bullet text:level="9" text:style-name="Bullet_20_Symbols" text:bullet-char="▪">
+        <style:list-level-properties text:list-level-position-and-space-mode="label-alignment">
+          <style:list-level-label-alignment text:label-followed-by="listtab" text:list-tab-stop-position="2.5in" fo:text-indent="-0.25in" fo:margin-left="2.5in"/>
+        </style:list-level-properties>
+      </text:list-level-style-bullet>
+      <text:list-level-style-bullet text:level="10" text:style-name="Bullet_20_Symbols" text:bullet-char="•">
+        <style:list-level-properties text:list-level-position-and-space-mode="label-alignment">
+          <style:list-level-label-alignment text:label-followed-by="listtab" text:list-tab-stop-position="2.75in" fo:text-indent="-0.25in" fo:margin-left="2.75in"/>
+        </style:list-level-properties>
+      </text:list-level-style-bullet>
+    </text:list-style>
+    <text:list-style style:name="L3">
       <text:list-level-style-number text:level="1" text:style-name="Numbering_20_Symbols" style:num-suffix="." style:num-format="1">
         <style:list-level-properties text:space-before="0.3126in"/>
       </text:list-level-style-number>
@@ -274,58 +329,6 @@
         <style:list-level-properties text:space-before="4.7134in" text:min-label-width="0.1965in"/>
       </text:list-level-style-number>
     </text:list-style>
-    <text:list-style style:name="L3">
-      <text:list-level-style-bullet text:level="1" text:style-name="Bullet_20_Symbols" text:bullet-char="•">
-        <style:list-level-properties text:list-level-position-and-space-mode="label-alignment">
-          <style:list-level-label-alignment text:label-followed-by="listtab" text:list-tab-stop-position="0.5in" fo:text-indent="-0.25in" fo:margin-left="0.5in"/>
-        </style:list-level-properties>
-      </text:list-level-style-bullet>
-      <text:list-level-style-bullet text:level="2" text:style-name="Bullet_20_Symbols" text:bullet-char="◦">
-        <style:list-level-properties text:list-level-position-and-space-mode="label-alignment">
-          <style:list-level-label-alignment text:label-followed-by="listtab" text:list-tab-stop-position="0.75in" fo:text-indent="-0.25in" fo:margin-left="0.75in"/>
-        </style:list-level-properties>
-      </text:list-level-style-bullet>
-      <text:list-level-style-bullet text:level="3" text:style-name="Bullet_20_Symbols" text:bullet-char="▪">
-        <style:list-level-properties text:list-level-position-and-space-mode="label-alignment">
-          <style:list-level-label-alignment text:label-followed-by="listtab" text:list-tab-stop-position="1in" fo:text-indent="-0.25in" fo:margin-left="1in"/>
-        </style:list-level-properties>
-      </text:list-level-style-bullet>
-      <text:list-level-style-bullet text:level="4" text:style-name="Bullet_20_Symbols" text:bullet-char="•">
-        <style:list-level-properties text:list-level-position-and-space-mode="label-alignment">
-          <style:list-level-label-alignment text:label-followed-by="listtab" text:list-tab-stop-position="1.25in" fo:text-indent="-0.25in" fo:margin-left="1.25in"/>
-        </style:list-level-properties>
-      </text:list-level-style-bullet>
-      <text:list-level-style-bullet text:level="5" text:style-name="Bullet_20_Symbols" text:bullet-char="◦">
-        <style:list-level-properties text:list-level-position-and-space-mode="label-alignment">
-          <style:list-level-label-alignment text:label-followed-by="listtab" text:list-tab-stop-position="1.5in" fo:text-indent="-0.25in" fo:margin-left="1.5in"/>
-        </style:list-level-properties>
-      </text:list-level-style-bullet>
-      <text:list-level-style-bullet text:level="6" text:style-name="Bullet_20_Symbols" text:bullet-char="▪">
-        <style:list-level-properties text:list-level-position-and-space-mode="label-alignment">
-          <style:list-level-label-alignment text:label-followed-by="listtab" text:list-tab-stop-position="1.75in" fo:text-indent="-0.25in" fo:margin-left="1.75in"/>
-        </style:list-level-properties>
-      </text:list-level-style-bullet>
-      <text:list-level-style-bullet text:level="7" text:style-name="Bullet_20_Symbols" text:bullet-char="•">
-        <style:list-level-properties text:list-level-position-and-space-mode="label-alignment">
-          <style:list-level-label-alignment text:label-followed-by="listtab" text:list-tab-stop-position="2in" fo:text-indent="-0.25in" fo:margin-left="2in"/>
-        </style:list-level-properties>
-      </text:list-level-style-bullet>
-      <text:list-level-style-bullet text:level="8" text:style-name="Bullet_20_Symbols" text:bullet-char="◦">
-        <style:list-level-properties text:list-level-position-and-space-mode="label-alignment">
-          <style:list-level-label-alignment text:label-followed-by="listtab" text:list-tab-stop-position="2.25in" fo:text-indent="-0.25in" fo:margin-left="2.25in"/>
-        </style:list-level-properties>
-      </text:list-level-style-bullet>
-      <text:list-level-style-bullet text:level="9" text:style-name="Bullet_20_Symbols" text:bullet-char="▪">
-        <style:list-level-properties text:list-level-position-and-space-mode="label-alignment">
-          <style:list-level-label-alignment text:label-followed-by="listtab" text:list-tab-stop-position="2.5in" fo:text-indent="-0.25in" fo:margin-left="2.5in"/>
-        </style:list-level-properties>
-      </text:list-level-style-bullet>
-      <text:list-level-style-bullet text:level="10" text:style-name="Bullet_20_Symbols" text:bullet-char="•">
-        <style:list-level-properties text:list-level-position-and-space-mode="label-alignment">
-          <style:list-level-label-alignment text:label-followed-by="listtab" text:list-tab-stop-position="2.75in" fo:text-indent="-0.25in" fo:margin-left="2.75in"/>
-        </style:list-level-properties>
-      </text:list-level-style-bullet>
-    </text:list-style>
     <text:list-style style:name="L4">
       <text:list-level-style-bullet text:level="1" text:style-name="Bullet_20_Symbols" text:bullet-char="•">
         <style:list-level-properties text:list-level-position-and-space-mode="label-alignment">
@@ -440,7 +443,7 @@
         <text:sequence-decl text:display-outline-level="0" text:name="Drawing"/>
         <text:sequence-decl text:display-outline-level="0" text:name="Figure"/>
       </text:sequence-decls>
-      <text:h text:style-name="P22" text:outline-level="1">DB first</text:h>
+      <text:h text:style-name="P23" text:outline-level="1">DB first</text:h>
       <text:p text:style-name="P20">https://geeksarray.com/blog/entity-framework-core-database-first-tutorial</text:p>
       <text:p text:style-name="P19"/>
       <text:p text:style-name="P19">
@@ -467,12 +470,12 @@
       <text:p text:style-name="P21">
         <text:s text:c="4"/>
         • V nugetu poženi scafolder
-        <text:span text:style-name="T14">:</text:span>
+        <text:span text:style-name="T12">:</text:span>
       </text:p>
       <text:p text:style-name="P21">
         <text:span text:style-name="T1">Scaffold-DbContext</text:span>
          "Data Source=DESKTOP-1TPLI7F\SQLEXPRESS;Initial Catalog=InspectionApiDb;Integrated Security=True
-        <text:span text:style-name="T12">;TrustServerCertificate=True</text:span>
+        <text:span text:style-name="T11">;TrustServerCertificate=True</text:span>
         " Microsoft.EntityFrameworkCore.SqlServer -
         <text:span text:style-name="T1">OutputDir</text:span>
         <text:span text:style-name="T4">Data</text:span>
@@ -486,17 +489,15 @@
         , 
         <text:span text:style-name="T3">tblTransaction</text:span>
       </text:p>
-      <text:p text:style-name="P21">
-        <text:span text:style-name="T3"/>
-      </text:p>
-      <text:list xml:id="list907969574" text:style-name="L5">
+      <text:p text:style-name="P30"/>
+      <text:list xml:id="list2518401586" text:style-name="L1">
         <text:list-item>
           <text:p text:style-name="P31">Primer v nuget kjer se Scaffold vse tabele:</text:p>
         </text:list-item>
       </text:list>
-      <text:p text:style-name="P30">
+      <text:p text:style-name="P22">
         Scaffold-DbContext "Data Source=DESKTOP-1TPLI7F\SQLEXPRESS;Initial Catalog=Northwind;Integrated Security=True;TrustServerCertificate=
-        <text:span text:style-name="T12">True</text:span>
+        <text:span text:style-name="T11">True</text:span>
         ;" Microsoft.EntityFrameworkCore.SqlServer -OutputDir Models/DB
       </text:p>
       <text:p text:style-name="P19"/>
@@ -532,8 +533,25 @@
       <text:p text:style-name="P19">});</text:p>
       <text:p text:style-name="P19"/>
       <text:p text:style-name="P18"/>
-      <text:h text:style-name="P23" text:outline-level="1">trouble shooting</text:h>
-      <text:list xml:id="list2115771792" text:style-name="L1">
+      <text:h text:style-name="P24" text:outline-level="1">
+        .
+        <text:span text:style-name="T13">Net 8 težave pri publish na IIS</text:span>
+      </text:h>
+      <text:p text:style-name="P35">Bodi pozoren, da so nastavitve za Deploy pravilne</text:p>
+      <text:p text:style-name="P35">
+        <draw:frame draw:style-name="fr1" draw:name="Image2" text:anchor-type="char" svg:width="6.5811in" svg:height="3.2161in" draw:z-index="1">
+          <draw:image xlink:href="Pictures/10000201000004B10000024B922373DE20610F1A.png" xlink:type="simple" xlink:show="embed" xlink:actuate="onLoad" draw:mime-type="image/png"/>
+        </draw:frame>
+        <text:soft-page-break/>
+      </text:p>
+      <text:p text:style-name="P35"/>
+      <text:p text:style-name="P35"/>
+      <text:p text:style-name="P35"/>
+      <text:p text:style-name="P35"/>
+      <text:p text:style-name="P35"/>
+      <text:p text:style-name="P35"/>
+      <text:h text:style-name="P24" text:outline-level="1">trouble shooting</text:h>
+      <text:list xml:id="list2662639497" text:style-name="L2">
         <text:list-item>
           <text:p text:style-name="P33">
             Buil
@@ -545,13 +563,13 @@
         </text:list-item>
       </text:list>
       <text:p text:style-name="P5">
-        <draw:frame draw:style-name="fr1" draw:name="Image1" text:anchor-type="char" svg:width="6.4429in" svg:height="0.6516in" draw:z-index="0">
-          <draw:image xlink:href="Pictures/100002010000048F000000766E6BAE0908DF36AD.png" xlink:type="simple" xlink:show="embed" xlink:actuate="onLoad" draw:mime-type="image/png"/>
+        <draw:frame draw:style-name="fr2" draw:name="Image1" text:anchor-type="char" svg:width="6.4429in" svg:height="0.6516in" draw:z-index="0">
+          <draw:image xlink:href="Pictures/100002010000048F00000076799600E88AC5B06F.png" xlink:type="simple" xlink:show="embed" xlink:actuate="onLoad" draw:mime-type="image/png"/>
         </draw:frame>
         Zakomenitraj vse, da bo projekt naredil 
         <text:span text:style-name="T1">Rebuild brez napak !!!!</text:span>
       </text:p>
-      <text:h text:style-name="P24" text:outline-level="1">
+      <text:h text:style-name="P25" text:outline-level="1">
         <text:a xlink:type="simple" xlink:href="https://stackoverflow.com/questions/39785773/asp-net-core-app-deployed-on-iis-meets-500-internal-server-error" text:style-name="Internet_20_link" text:visited-style-name="Visited_20_Internet_20_Link">Prikaži natančno </text:a>
         <text:a xlink:type="simple" xlink:href="https://stackoverflow.com/questions/39785773/asp-net-core-app-deployed-on-iis-meets-500-internal-server-error" text:style-name="Internet_20_link" text:visited-style-name="Visited_20_Internet_20_Link">napako</text:a>
       </text:h>
@@ -564,19 +582,20 @@
       <text:p text:style-name="P11">
         <text:s/>
       </text:p>
-      <text:h text:style-name="P25" text:outline-level="1">
-        <text:soft-page-break/>
+      <text:h text:style-name="P26" text:outline-level="1">
         Dodaj IIS APPPOOL\appName 
         <text:a xlink:type="simple" xlink:href="https://stackoverflow.com/questions/7698286/login-failed-for-user-iis-apppool-asp-net-v4-0" text:style-name="Internet_20_link" text:visited-style-name="Visited_20_Internet_20_Link">uporabnika (error 500)</text:a>
       </text:h>
       <text:p text:style-name="P9">
         <text:a xlink:type="simple" xlink:href="https://stackoverflow.com/questions/1933134/add-iis-7-apppool-identities-as-sql-server-logons#:~:text=Right%20click%20logins%20and%20select,Click%20OK" text:style-name="Internet_20_link" text:visited-style-name="Visited_20_Internet_20_Link">https://stackoverflow.com/questions/1933134/add-iis-7-apppool-identities-as-sql-server-logons#:~:text=Right%20click%20logins%20and%20select,Click%20OK</text:a>
       </text:p>
-      <text:p text:style-name="P9"/>
+      <text:p text:style-name="P9">
+        <text:soft-page-break/>
+      </text:p>
       <text:p text:style-name="P10">Right click logins and select "New Login"</text:p>
-      <text:list xml:id="list2221776774" text:style-name="L2">
+      <text:list xml:id="list3770812735" text:style-name="L3">
         <text:list-item>
-          <text:p text:style-name="P35">
+          <text:p text:style-name="P36">
             <text:span text:style-name="T6">In the Login name field, type </text:span>
             <text:span text:style-name="Strong_20_Emphasis">
               <text:span text:style-name="T7">IIS APPPOOL\YourAppPoolName</text:span>
@@ -585,28 +604,28 @@
           </text:p>
         </text:list-item>
         <text:list-item>
-          <text:p text:style-name="P37">Fill whatever other values you like (i.e., authentication type, default database, etc.)</text:p>
+          <text:p text:style-name="P38">Fill whatever other values you like (i.e., authentication type, default database, etc.)</text:p>
         </text:list-item>
         <text:list-item>
-          <text:p text:style-name="P36">Click OK</text:p>
+          <text:p text:style-name="P37">Click OK</text:p>
         </text:list-item>
       </text:list>
       <text:p text:style-name="P9"/>
-      <text:h text:style-name="P26" text:outline-level="1">Migration</text:h>
-      <text:list xml:id="list1959240786" text:style-name="L3">
+      <text:h text:style-name="P27" text:outline-level="1">Migration</text:h>
+      <text:list xml:id="list1844140686" text:style-name="L4">
         <text:list-item>
           <text:p text:style-name="P34">See the errors in Migration in the nugetPackageManager console</text:p>
         </text:list-item>
       </text:list>
       <text:p text:style-name="P2">dotnet build</text:p>
-      <text:list xml:id="list210553624732646" text:continue-numbering="true" text:style-name="L3">
+      <text:list xml:id="list164734873441678" text:continue-numbering="true" text:style-name="L4">
         <text:list-item>
           <text:p text:style-name="P34">Init migration</text:p>
         </text:list-item>
       </text:list>
       <text:p text:style-name="P16">dotnet ef migrations add InitialCreate</text:p>
       <text:p text:style-name="P16"/>
-      <text:list xml:id="list181350659" text:style-name="L4">
+      <text:list xml:id="list2541026855" text:style-name="L5">
         <text:list-item>
           <text:p text:style-name="P32">Prenesi v databaso</text:p>
         </text:list-item>
@@ -614,9 +633,9 @@
       <text:p text:style-name="P17"/>
       <text:p text:style-name="P16">dotnet ef database update</text:p>
       <text:p text:style-name="P16"/>
-      <text:h text:style-name="P27" text:outline-level="1">
+      <text:h text:style-name="P28" text:outline-level="1">
         Visual Studio 2022 find entire project 
-        <text:span text:style-name="T11">stop working</text:span>
+        <text:span text:style-name="T10">stop working</text:span>
       </text:h>
       <text:p text:style-name="P15">Pojdi Edit –&gt; Find and Replace –&gt; Find in file</text:p>
       <text:p text:style-name="P15">
@@ -624,7 +643,7 @@
         <text:span text:style-name="T1">Ctr+Shift+F</text:span>
       </text:p>
       <text:p text:style-name="P14"/>
-      <text:h text:style-name="P28" text:outline-level="1">Links</text:h>
+      <text:h text:style-name="P29" text:outline-level="1">Links</text:h>
       <text:p text:style-name="P1">
         <text:a xlink:type="simple" xlink:href="https://youtu.be/rzPFEuKlPhM?t=167" text:style-name="Internet_20_link" text:visited-style-name="Visited_20_Internet_20_Link">https://youtu.be/rzPFEuKlPhM?t=167</text:a>
       </text:p>
@@ -643,7 +662,6 @@
         <text:a xlink:type="simple" xlink:href="https://youtu.be/rzPFEuKlPhM?t=1929" text:style-name="Internet_20_link" text:visited-style-name="Visited_20_Internet_20_Link">https://youtu.be/rzPFEuKlPhM?t=1929</text:a>
       </text:p>
       <text:p text:style-name="P1">
-        <text:soft-page-break/>
         <text:a xlink:type="simple" xlink:href="https://youtu.be/rzPFEuKlPhM?t=2128" text:style-name="Internet_20_link" text:visited-style-name="Visited_20_Internet_20_Link">https://youtu.be/rzPFEuKlPhM?t=2128</text:a>
       </text:p>
       <text:p text:style-name="P1">
@@ -653,6 +671,7 @@
         <text:a xlink:type="simple" xlink:href="https://youtu.be/rzPFEuKlPhM?t=2325" text:style-name="Internet_20_link" text:visited-style-name="Visited_20_Internet_20_Link">https://youtu.be/rzPFEuKlPhM?t=2325</text:a>
       </text:p>
       <text:p text:style-name="P1">
+        <text:soft-page-break/>
         <text:a xlink:type="simple" xlink:href="https://youtu.be/rzPFEuKlPhM?t=2611" text:style-name="Internet_20_link" text:visited-style-name="Visited_20_Internet_20_Link">https://youtu.be/rzPFEuKlPhM?t=2611</text:a>
       </text:p>
       <text:p text:style-name="P1">
@@ -685,10 +704,10 @@
   <office:meta>
     <meta:creation-date>2017-10-20T23:40:51.940000000</meta:creation-date>
     <meta:generator>LibreOffice/7.0.4.2$Windows_X86_64 LibreOffice_project/dcf040e67528d9187c66b2379df5ea4407429775</meta:generator>
-    <dc:date>2023-03-20T21:05:52.114000000</dc:date>
-    <meta:editing-duration>PT23H33M23S</meta:editing-duration>
-    <meta:editing-cycles>48</meta:editing-cycles>
-    <meta:document-statistic meta:table-count="0" meta:image-count="1" meta:object-count="0" meta:page-count="3" meta:paragraph-count="66" meta:word-count="263" meta:character-count="2958" meta:non-whitespace-character-count="2737"/>
+    <dc:date>2025-01-08T16:47:34.381000000</dc:date>
+    <meta:editing-duration>P1DT50S</meta:editing-duration>
+    <meta:editing-cycles>49</meta:editing-cycles>
+    <meta:document-statistic meta:table-count="0" meta:image-count="2" meta:object-count="0" meta:page-count="4" meta:paragraph-count="68" meta:word-count="279" meta:character-count="3040" meta:non-whitespace-character-count="2806"/>
   </office:meta>
 </office:document-meta>
 </file>
@@ -697,21 +716,21 @@
 <office:document-settings xmlns:office="urn:oasis:names:tc:opendocument:xmlns:office:1.0" xmlns:ooo="http://openoffice.org/2004/office" xmlns:xlink="http://www.w3.org/1999/xlink" xmlns:config="urn:oasis:names:tc:opendocument:xmlns:config:1.0" office:version="1.3">
   <office:settings>
     <config:config-item-set config:name="ooo:view-settings">
-      <config:config-item config:name="ViewAreaTop" config:type="long">6668</config:config-item>
+      <config:config-item config:name="ViewAreaTop" config:type="long">15028</config:config-item>
       <config:config-item config:name="ViewAreaLeft" config:type="long">0</config:config-item>
-      <config:config-item config:name="ViewAreaWidth" config:type="long">24543</config:config-item>
+      <config:config-item config:name="ViewAreaWidth" config:type="long">25058</config:config-item>
       <config:config-item config:name="ViewAreaHeight" config:type="long">10400</config:config-item>
       <config:config-item config:name="ShowRedlineChanges" config:type="boolean">true</config:config-item>
       <config:config-item config:name="InBrowseMode" config:type="boolean">false</config:config-item>
       <config:config-item-map-indexed config:name="Views">
         <config:config-item-map-entry>
           <config:config-item config:name="ViewId" config:type="string">view2</config:config-item>
-          <config:config-item config:name="ViewLeft" config:type="long">14143</config:config-item>
-          <config:config-item config:name="ViewTop" config:type="long">11515</config:config-item>
+          <config:config-item config:name="ViewLeft" config:type="long">5299</config:config-item>
+          <config:config-item config:name="ViewTop" config:type="long">20763</config:config-item>
           <config:config-item config:name="VisibleLeft" config:type="long">0</config:config-item>
-          <config:config-item config:name="VisibleTop" config:type="long">6668</config:config-item>
-          <config:config-item config:name="VisibleRight" config:type="long">24541</config:config-item>
-          <config:config-item config:name="VisibleBottom" config:type="long">17066</config:config-item>
+          <config:config-item config:name="VisibleTop" config:type="long">15028</config:config-item>
+          <config:config-item config:name="VisibleRight" config:type="long">25056</config:config-item>
+          <config:config-item config:name="VisibleBottom" config:type="long">25426</config:config-item>
           <config:config-item config:name="ZoomType" config:type="short">0</config:config-item>
           <config:config-item config:name="ViewLayoutColumns" config:type="short">1</config:config-item>
           <config:config-item config:name="ViewLayoutBookMode" config:type="boolean">false</config:config-item>
@@ -787,7 +806,7 @@
       <config:config-item config:name="UnxForceZeroExtLeading" config:type="boolean">false</config:config-item>
       <config:config-item config:name="UseOldPrinterMetrics" config:type="boolean">false</config:config-item>
       <config:config-item config:name="TabAtLeftIndentForParagraphsInList" config:type="boolean">true</config:config-item>
-      <config:config-item config:name="Rsid" config:type="int">4384476</config:config-item>
+      <config:config-item config:name="Rsid" config:type="int">4439731</config:config-item>
       <config:config-item config:name="MsWordCompTrailingBlanks" config:type="boolean">true</config:config-item>
       <config:config-item config:name="MathBaselineAlignment" config:type="boolean">true</config:config-item>
       <config:config-item config:name="InvertBorderSpacing" config:type="boolean">false</config:config-item>
@@ -839,7 +858,6 @@
   <office:font-face-decls>
     <style:font-face style:name="OpenSymbol" svg:font-family="OpenSymbol" style:font-charset="x-symbol"/>
     <style:font-face style:name="Mangal1" svg:font-family="Mangal"/>
-    <style:font-face style:name="Menlo" svg:font-family="Menlo, Monaco, Consolas, 'Courier New', monospace"/>
     <style:font-face style:name="inherit" svg:font-family="inherit"/>
     <style:font-face style:name="Liberation Mono" svg:font-family="'Liberation Mono'" style:font-family-generic="modern" style:font-pitch="fixed"/>
     <style:font-face style:name="NSimSun" svg:font-family="NSimSun" style:font-family-generic="modern" style:font-pitch="fixed"/>
@@ -853,7 +871,7 @@
   <office:styles>
     <style:default-style style:family="graphic">
       <style:graphic-properties svg:stroke-color="#3465a4" draw:fill-color="#729fcf" fo:wrap-option="no-wrap" draw:shadow-offset-x="0.1181in" draw:shadow-offset-y="0.1181in" draw:start-line-spacing-horizontal="0.1114in" draw:start-line-spacing-vertical="0.1114in" draw:end-line-spacing-horizontal="0.1114in" draw:end-line-spacing-vertical="0.1114in" style:flow-with-text="false"/>
-      <style:paragraph-properties style:text-autospace="ideograph-alpha" style:line-break="strict" style:font-independent-line-spacing="false">
+      <style:paragraph-properties style:text-autospace="ideograph-alpha" style:line-break="strict" style:writing-mode="lr-tb" style:font-independent-line-spacing="false">
         <style:tab-stops/>
       </style:paragraph-properties>
       <style:text-properties style:use-window-font-color="true" loext:opacity="0%" style:font-name="Liberation Serif" fo:font-size="12pt" fo:language="en" fo:country="US" style:letter-kerning="true" style:font-name-asian="SimSun" style:font-size-asian="10.5pt" style:language-asian="zh" style:country-asian="CN" style:font-name-complex="Mangal" style:font-size-complex="12pt" style:language-complex="hi" style:country-complex="IN"/>
@@ -911,6 +929,9 @@
     </style:style>
     <style:style style:name="Source_20_Text" style:display-name="Source Text" style:family="text">
       <style:text-properties style:font-name="Liberation Mono" fo:font-family="'Liberation Mono'" style:font-family-generic="modern" style:font-pitch="fixed" style:font-name-asian="NSimSun" style:font-family-asian="NSimSun" style:font-family-generic-asian="modern" style:font-pitch-asian="fixed" style:font-name-complex="Liberation Mono" style:font-family-complex="'Liberation Mono'" style:font-family-generic-complex="modern" style:font-pitch-complex="fixed"/>
+    </style:style>
+    <style:style style:name="Visited_20_Internet_20_Link" style:display-name="Visited Internet Link" style:family="text">
+      <style:text-properties fo:color="#800000" loext:opacity="100%" fo:language="zxx" fo:country="none" style:text-underline-style="solid" style:text-underline-width="auto" style:text-underline-color="font-color" style:language-asian="zxx" style:country-asian="none" style:language-complex="zxx" style:country-complex="none"/>
     </style:style>
     <style:style style:name="Graphics" style:family="graphic">
       <style:graphic-properties text:anchor-type="paragraph" svg:x="0in" svg:y="0in" style:wrap="dynamic" style:number-wrapped-paragraphs="no-limit" style:wrap-contour="false" style:vertical-pos="top" style:vertical-rel="paragraph" style:horizontal-pos="center" style:horizontal-rel="paragraph"/>

</xml_diff>